<commit_message>
Color detection module based on RGB565 format
</commit_message>
<xml_diff>
--- a/docs/Advanced Robotics Proposal.docx
+++ b/docs/Advanced Robotics Proposal.docx
@@ -426,8 +426,18 @@
                 <w:sz w:val="28"/>
                 <w:szCs w:val="28"/>
               </w:rPr>
-              <w:t>Leila Dabbaghzadeh</w:t>
-            </w:r>
+              <w:t xml:space="preserve">Leila </w:t>
+            </w:r>
+            <w:proofErr w:type="spellStart"/>
+            <w:r>
+              <w:rPr>
+                <w:rFonts w:ascii="Times New Roman" w:eastAsia="Times New Roman" w:hAnsi="Times New Roman" w:cs="Times New Roman"/>
+                <w:sz w:val="28"/>
+                <w:szCs w:val="28"/>
+              </w:rPr>
+              <w:t>Dabbaghzadeh</w:t>
+            </w:r>
+            <w:proofErr w:type="spellEnd"/>
           </w:p>
         </w:tc>
         <w:tc>
@@ -470,6 +480,7 @@
                 <w:szCs w:val="28"/>
               </w:rPr>
             </w:pPr>
+            <w:proofErr w:type="spellStart"/>
             <w:r>
               <w:rPr>
                 <w:rFonts w:ascii="Times New Roman" w:eastAsia="Times New Roman" w:hAnsi="Times New Roman" w:cs="Times New Roman"/>
@@ -477,7 +488,17 @@
                 <w:sz w:val="28"/>
                 <w:szCs w:val="28"/>
               </w:rPr>
-              <w:t>Pengbo Ma</w:t>
+              <w:t>Pengbo</w:t>
+            </w:r>
+            <w:proofErr w:type="spellEnd"/>
+            <w:r>
+              <w:rPr>
+                <w:rFonts w:ascii="Times New Roman" w:eastAsia="Times New Roman" w:hAnsi="Times New Roman" w:cs="Times New Roman"/>
+                <w:color w:val="202122"/>
+                <w:sz w:val="28"/>
+                <w:szCs w:val="28"/>
+              </w:rPr>
+              <w:t xml:space="preserve"> Ma</w:t>
             </w:r>
           </w:p>
         </w:tc>
@@ -523,6 +544,7 @@
                 <w:szCs w:val="28"/>
               </w:rPr>
             </w:pPr>
+            <w:proofErr w:type="spellStart"/>
             <w:r>
               <w:rPr>
                 <w:rFonts w:ascii="Times New Roman" w:eastAsia="Times New Roman" w:hAnsi="Times New Roman" w:cs="Times New Roman"/>
@@ -530,7 +552,17 @@
                 <w:sz w:val="28"/>
                 <w:szCs w:val="28"/>
               </w:rPr>
-              <w:t>Zhengrong Yu</w:t>
+              <w:t>Zhengrong</w:t>
+            </w:r>
+            <w:proofErr w:type="spellEnd"/>
+            <w:r>
+              <w:rPr>
+                <w:rFonts w:ascii="Times New Roman" w:eastAsia="Times New Roman" w:hAnsi="Times New Roman" w:cs="Times New Roman"/>
+                <w:color w:val="202122"/>
+                <w:sz w:val="28"/>
+                <w:szCs w:val="28"/>
+              </w:rPr>
+              <w:t xml:space="preserve"> Yu</w:t>
             </w:r>
           </w:p>
         </w:tc>
@@ -583,6 +615,7 @@
           <w:rFonts w:ascii="Times New Roman" w:eastAsia="Times New Roman" w:hAnsi="Times New Roman" w:cs="Times New Roman"/>
           <w:color w:val="auto"/>
         </w:rPr>
+        <w:lastRenderedPageBreak/>
         <w:t>Table of Contents</w:t>
       </w:r>
       <w:bookmarkEnd w:id="0"/>
@@ -1069,6 +1102,7 @@
           <w:rFonts w:ascii="Times New Roman" w:eastAsia="Times New Roman" w:hAnsi="Times New Roman" w:cs="Times New Roman"/>
           <w:color w:val="auto"/>
         </w:rPr>
+        <w:lastRenderedPageBreak/>
         <w:t xml:space="preserve">1. </w:t>
       </w:r>
       <w:r>
@@ -1382,7 +1416,17 @@
           <w:sz w:val="28"/>
           <w:szCs w:val="28"/>
         </w:rPr>
-        <w:t xml:space="preserve"> This mode enables the robot to be controlled using an infrared (IR) remote. The IR remote sends signals to the robot's IR receiver, allowing the user to manually control the robot's movements, such as moving forward, backward, and turning left or right.</w:t>
+        <w:t xml:space="preserve"> This mode enables the robot to be controlled using an infrared (IR) remote. The IR remote sends signals to the robot's IR receiver, </w:t>
+      </w:r>
+      <w:r>
+        <w:rPr>
+          <w:rFonts w:ascii="Times New Roman" w:eastAsia="Times New Roman" w:hAnsi="Times New Roman" w:cs="Times New Roman"/>
+          <w:color w:val="0F1111"/>
+          <w:sz w:val="28"/>
+          <w:szCs w:val="28"/>
+        </w:rPr>
+        <w:lastRenderedPageBreak/>
+        <w:t>allowing the user to manually control the robot's movements, such as moving forward, backward, and turning left or right.</w:t>
       </w:r>
     </w:p>
     <w:p>
@@ -1736,6 +1780,7 @@
           <w:sz w:val="28"/>
           <w:szCs w:val="28"/>
         </w:rPr>
+        <w:lastRenderedPageBreak/>
         <w:t>packaging line</w:t>
       </w:r>
       <w:r>
@@ -1808,7 +1853,27 @@
           <w:sz w:val="28"/>
           <w:szCs w:val="28"/>
         </w:rPr>
-        <w:t xml:space="preserve"> while the signal is red and the loading platform is empty.</w:t>
+        <w:t xml:space="preserve"> while the signal is </w:t>
+      </w:r>
+      <w:proofErr w:type="gramStart"/>
+      <w:r>
+        <w:rPr>
+          <w:rFonts w:ascii="Times New Roman" w:eastAsia="Times New Roman" w:hAnsi="Times New Roman" w:cs="Times New Roman"/>
+          <w:color w:val="0F1111"/>
+          <w:sz w:val="28"/>
+          <w:szCs w:val="28"/>
+        </w:rPr>
+        <w:t>red</w:t>
+      </w:r>
+      <w:proofErr w:type="gramEnd"/>
+      <w:r>
+        <w:rPr>
+          <w:rFonts w:ascii="Times New Roman" w:eastAsia="Times New Roman" w:hAnsi="Times New Roman" w:cs="Times New Roman"/>
+          <w:color w:val="0F1111"/>
+          <w:sz w:val="28"/>
+          <w:szCs w:val="28"/>
+        </w:rPr>
+        <w:t xml:space="preserve"> and the loading platform is empty.</w:t>
       </w:r>
     </w:p>
     <w:p>
@@ -1883,7 +1948,27 @@
           <w:sz w:val="28"/>
           <w:szCs w:val="28"/>
         </w:rPr>
-        <w:t>Loading – The robot waits for a designated loading time period.</w:t>
+        <w:t xml:space="preserve">Loading – The robot waits for a designated loading </w:t>
+      </w:r>
+      <w:proofErr w:type="gramStart"/>
+      <w:r>
+        <w:rPr>
+          <w:rFonts w:ascii="Times New Roman" w:eastAsia="Times New Roman" w:hAnsi="Times New Roman" w:cs="Times New Roman"/>
+          <w:color w:val="0F1111"/>
+          <w:sz w:val="28"/>
+          <w:szCs w:val="28"/>
+        </w:rPr>
+        <w:t>time period</w:t>
+      </w:r>
+      <w:proofErr w:type="gramEnd"/>
+      <w:r>
+        <w:rPr>
+          <w:rFonts w:ascii="Times New Roman" w:eastAsia="Times New Roman" w:hAnsi="Times New Roman" w:cs="Times New Roman"/>
+          <w:color w:val="0F1111"/>
+          <w:sz w:val="28"/>
+          <w:szCs w:val="28"/>
+        </w:rPr>
+        <w:t>.</w:t>
       </w:r>
     </w:p>
     <w:p>
@@ -1951,7 +2036,27 @@
           <w:sz w:val="28"/>
           <w:szCs w:val="28"/>
         </w:rPr>
-        <w:t>Unloading – The robot waits for another designated unloading time period.</w:t>
+        <w:t xml:space="preserve">Unloading – The robot waits for another designated unloading </w:t>
+      </w:r>
+      <w:proofErr w:type="gramStart"/>
+      <w:r>
+        <w:rPr>
+          <w:rFonts w:ascii="Times New Roman" w:eastAsia="Times New Roman" w:hAnsi="Times New Roman" w:cs="Times New Roman"/>
+          <w:color w:val="0F1111"/>
+          <w:sz w:val="28"/>
+          <w:szCs w:val="28"/>
+        </w:rPr>
+        <w:t>time period</w:t>
+      </w:r>
+      <w:proofErr w:type="gramEnd"/>
+      <w:r>
+        <w:rPr>
+          <w:rFonts w:ascii="Times New Roman" w:eastAsia="Times New Roman" w:hAnsi="Times New Roman" w:cs="Times New Roman"/>
+          <w:color w:val="0F1111"/>
+          <w:sz w:val="28"/>
+          <w:szCs w:val="28"/>
+        </w:rPr>
+        <w:t>.</w:t>
       </w:r>
     </w:p>
     <w:p>
@@ -2503,14 +2608,25 @@
                 <w:szCs w:val="28"/>
               </w:rPr>
             </w:pPr>
-            <w:r>
-              <w:rPr>
-                <w:rFonts w:ascii="Times New Roman" w:eastAsia="Times New Roman" w:hAnsi="Times New Roman" w:cs="Times New Roman"/>
-                <w:color w:val="0F1111"/>
-                <w:sz w:val="28"/>
-                <w:szCs w:val="28"/>
-              </w:rPr>
-              <w:t>Wait for loading time</w:t>
+            <w:proofErr w:type="gramStart"/>
+            <w:r>
+              <w:rPr>
+                <w:rFonts w:ascii="Times New Roman" w:eastAsia="Times New Roman" w:hAnsi="Times New Roman" w:cs="Times New Roman"/>
+                <w:color w:val="0F1111"/>
+                <w:sz w:val="28"/>
+                <w:szCs w:val="28"/>
+              </w:rPr>
+              <w:t>Wait</w:t>
+            </w:r>
+            <w:proofErr w:type="gramEnd"/>
+            <w:r>
+              <w:rPr>
+                <w:rFonts w:ascii="Times New Roman" w:eastAsia="Times New Roman" w:hAnsi="Times New Roman" w:cs="Times New Roman"/>
+                <w:color w:val="0F1111"/>
+                <w:sz w:val="28"/>
+                <w:szCs w:val="28"/>
+              </w:rPr>
+              <w:t xml:space="preserve"> for loading time</w:t>
             </w:r>
           </w:p>
         </w:tc>
@@ -2874,7 +2990,27 @@
           <w:sz w:val="28"/>
           <w:szCs w:val="28"/>
         </w:rPr>
-        <w:t>is showing below:</w:t>
+        <w:t xml:space="preserve">is </w:t>
+      </w:r>
+      <w:proofErr w:type="gramStart"/>
+      <w:r>
+        <w:rPr>
+          <w:rFonts w:ascii="Times New Roman" w:eastAsia="Times New Roman" w:hAnsi="Times New Roman" w:cs="Times New Roman"/>
+          <w:color w:val="0F1111"/>
+          <w:sz w:val="28"/>
+          <w:szCs w:val="28"/>
+        </w:rPr>
+        <w:t>showing</w:t>
+      </w:r>
+      <w:proofErr w:type="gramEnd"/>
+      <w:r>
+        <w:rPr>
+          <w:rFonts w:ascii="Times New Roman" w:eastAsia="Times New Roman" w:hAnsi="Times New Roman" w:cs="Times New Roman"/>
+          <w:color w:val="0F1111"/>
+          <w:sz w:val="28"/>
+          <w:szCs w:val="28"/>
+        </w:rPr>
+        <w:t xml:space="preserve"> below:</w:t>
       </w:r>
     </w:p>
     <w:tbl>
@@ -3437,6 +3573,7 @@
               </w:rPr>
               <w:t xml:space="preserve">Original </w:t>
             </w:r>
+            <w:proofErr w:type="spellStart"/>
             <w:r>
               <w:rPr>
                 <w:rFonts w:ascii="Times New Roman" w:eastAsia="Times New Roman" w:hAnsi="Times New Roman" w:cs="Times New Roman"/>
@@ -3446,6 +3583,7 @@
               </w:rPr>
               <w:t>Aurthor</w:t>
             </w:r>
+            <w:proofErr w:type="spellEnd"/>
           </w:p>
         </w:tc>
         <w:tc>
@@ -3530,6 +3668,7 @@
                 <w:sz w:val="28"/>
                 <w:szCs w:val="28"/>
               </w:rPr>
+              <w:lastRenderedPageBreak/>
               <w:t>Auto-</w:t>
             </w:r>
             <w:r>
@@ -3565,6 +3704,7 @@
                 <w:szCs w:val="28"/>
               </w:rPr>
             </w:pPr>
+            <w:proofErr w:type="spellStart"/>
             <w:r>
               <w:rPr>
                 <w:rFonts w:ascii="Times New Roman" w:eastAsia="Times New Roman" w:hAnsi="Times New Roman" w:cs="Times New Roman"/>
@@ -3574,6 +3714,7 @@
               </w:rPr>
               <w:t>Elegoo</w:t>
             </w:r>
+            <w:proofErr w:type="spellEnd"/>
           </w:p>
         </w:tc>
         <w:tc>
@@ -3620,34 +3761,7 @@
                 <w:sz w:val="28"/>
                 <w:szCs w:val="28"/>
               </w:rPr>
-              <w:t>Motor</w:t>
-            </w:r>
-            <w:r>
-              <w:rPr>
-                <w:rFonts w:ascii="Times New Roman" w:eastAsia="Times New Roman" w:hAnsi="Times New Roman" w:cs="Times New Roman"/>
-                <w:color w:val="0F1111"/>
-                <w:sz w:val="28"/>
-                <w:szCs w:val="28"/>
-              </w:rPr>
-              <w:t xml:space="preserve">, </w:t>
-            </w:r>
-            <w:r>
-              <w:rPr>
-                <w:rFonts w:ascii="Times New Roman" w:eastAsia="Times New Roman" w:hAnsi="Times New Roman" w:cs="Times New Roman"/>
-                <w:color w:val="0F1111"/>
-                <w:sz w:val="28"/>
-                <w:szCs w:val="28"/>
-              </w:rPr>
-              <w:t xml:space="preserve"> </w:t>
-            </w:r>
-            <w:r>
-              <w:rPr>
-                <w:rFonts w:ascii="Times New Roman" w:eastAsia="Times New Roman" w:hAnsi="Times New Roman" w:cs="Times New Roman"/>
-                <w:color w:val="0F1111"/>
-                <w:sz w:val="28"/>
-                <w:szCs w:val="28"/>
-              </w:rPr>
-              <w:t>Ultrasonic</w:t>
+              <w:t>Motor, Ultrasonic</w:t>
             </w:r>
             <w:r>
               <w:rPr>
@@ -3711,6 +3825,7 @@
                 <w:szCs w:val="28"/>
               </w:rPr>
             </w:pPr>
+            <w:proofErr w:type="spellStart"/>
             <w:r>
               <w:rPr>
                 <w:rFonts w:ascii="Times New Roman" w:eastAsia="Times New Roman" w:hAnsi="Times New Roman" w:cs="Times New Roman"/>
@@ -3720,6 +3835,7 @@
               </w:rPr>
               <w:t>Elegoo</w:t>
             </w:r>
+            <w:proofErr w:type="spellEnd"/>
           </w:p>
         </w:tc>
         <w:tc>
@@ -3812,6 +3928,7 @@
                 <w:szCs w:val="28"/>
               </w:rPr>
             </w:pPr>
+            <w:proofErr w:type="spellStart"/>
             <w:r>
               <w:rPr>
                 <w:rFonts w:ascii="Times New Roman" w:eastAsia="Times New Roman" w:hAnsi="Times New Roman" w:cs="Times New Roman"/>
@@ -3821,6 +3938,7 @@
               </w:rPr>
               <w:t>Elegoo</w:t>
             </w:r>
+            <w:proofErr w:type="spellEnd"/>
           </w:p>
         </w:tc>
         <w:tc>
@@ -3913,6 +4031,7 @@
                 <w:szCs w:val="28"/>
               </w:rPr>
             </w:pPr>
+            <w:proofErr w:type="spellStart"/>
             <w:r>
               <w:rPr>
                 <w:rFonts w:ascii="Times New Roman" w:eastAsia="Times New Roman" w:hAnsi="Times New Roman" w:cs="Times New Roman"/>
@@ -3922,6 +4041,7 @@
               </w:rPr>
               <w:t>Elegoo</w:t>
             </w:r>
+            <w:proofErr w:type="spellEnd"/>
           </w:p>
         </w:tc>
         <w:tc>
@@ -4014,6 +4134,7 @@
                 <w:szCs w:val="28"/>
               </w:rPr>
             </w:pPr>
+            <w:proofErr w:type="spellStart"/>
             <w:r>
               <w:rPr>
                 <w:rFonts w:ascii="Times New Roman" w:eastAsia="Times New Roman" w:hAnsi="Times New Roman" w:cs="Times New Roman"/>
@@ -4023,6 +4144,7 @@
               </w:rPr>
               <w:t>Elegoo</w:t>
             </w:r>
+            <w:proofErr w:type="spellEnd"/>
           </w:p>
         </w:tc>
         <w:tc>
@@ -4045,7 +4167,7 @@
                 <w:sz w:val="28"/>
                 <w:szCs w:val="28"/>
               </w:rPr>
-              <w:t>Modified to meet projecct scope</w:t>
+              <w:t>Modified to meet project scope</w:t>
             </w:r>
           </w:p>
         </w:tc>
@@ -4347,6 +4469,7 @@
         <w:rPr>
           <w:noProof/>
         </w:rPr>
+        <w:lastRenderedPageBreak/>
         <w:drawing>
           <wp:inline distT="0" distB="0" distL="0" distR="0" wp14:anchorId="158D8549" wp14:editId="315D859F">
             <wp:extent cx="6311514" cy="3469272"/>
@@ -4763,6 +4886,7 @@
           <w:szCs w:val="28"/>
           <w:lang w:val="en-CA"/>
         </w:rPr>
+        <w:lastRenderedPageBreak/>
         <w:t>Replacing parts or adding equipment will incur additional expenses.</w:t>
       </w:r>
     </w:p>
@@ -7478,6 +7602,21 @@
 </file>
 
 <file path=customXml/item1.xml><?xml version="1.0" encoding="utf-8"?>
+<p:properties xmlns:p="http://schemas.microsoft.com/office/2006/metadata/properties" xmlns:xsi="http://www.w3.org/2001/XMLSchema-instance" xmlns:pc="http://schemas.microsoft.com/office/infopath/2007/PartnerControls">
+  <documentManagement/>
+</p:properties>
+</file>
+
+<file path=customXml/item2.xml><?xml version="1.0" encoding="utf-8"?>
+<?mso-contentType ?>
+<FormTemplates xmlns="http://schemas.microsoft.com/sharepoint/v3/contenttype/forms">
+  <Display>DocumentLibraryForm</Display>
+  <Edit>DocumentLibraryForm</Edit>
+  <New>DocumentLibraryForm</New>
+</FormTemplates>
+</file>
+
+<file path=customXml/item3.xml><?xml version="1.0" encoding="utf-8"?>
 <ct:contentTypeSchema xmlns:ct="http://schemas.microsoft.com/office/2006/metadata/contentType" xmlns:ma="http://schemas.microsoft.com/office/2006/metadata/properties/metaAttributes" ct:_="" ma:_="" ma:contentTypeName="Document" ma:contentTypeID="0x0101006A5077E8ADE7494094C15DE79824A344" ma:contentTypeVersion="4" ma:contentTypeDescription="Create a new document." ma:contentTypeScope="" ma:versionID="4eda8b66e524a30aa324105a0ef0e0c8">
   <xsd:schema xmlns:xsd="http://www.w3.org/2001/XMLSchema" xmlns:xs="http://www.w3.org/2001/XMLSchema" xmlns:p="http://schemas.microsoft.com/office/2006/metadata/properties" xmlns:ns2="5780b7e9-a741-4167-949a-41ab29153716" targetNamespace="http://schemas.microsoft.com/office/2006/metadata/properties" ma:root="true" ma:fieldsID="29a5097df39746a87faed1906fc0dfe7" ns2:_="">
     <xsd:import namespace="5780b7e9-a741-4167-949a-41ab29153716"/>
@@ -7621,22 +7760,24 @@
 </ct:contentTypeSchema>
 </file>
 
-<file path=customXml/item2.xml><?xml version="1.0" encoding="utf-8"?>
-<?mso-contentType ?>
-<FormTemplates xmlns="http://schemas.microsoft.com/sharepoint/v3/contenttype/forms">
-  <Display>DocumentLibraryForm</Display>
-  <Edit>DocumentLibraryForm</Edit>
-  <New>DocumentLibraryForm</New>
-</FormTemplates>
+<file path=customXml/itemProps1.xml><?xml version="1.0" encoding="utf-8"?>
+<ds:datastoreItem xmlns:ds="http://schemas.openxmlformats.org/officeDocument/2006/customXml" ds:itemID="{C1C794D4-BB81-4F80-9985-FC86C573E4F5}">
+  <ds:schemaRefs>
+    <ds:schemaRef ds:uri="http://schemas.microsoft.com/office/2006/metadata/properties"/>
+    <ds:schemaRef ds:uri="http://schemas.microsoft.com/office/infopath/2007/PartnerControls"/>
+  </ds:schemaRefs>
+</ds:datastoreItem>
 </file>
 
-<file path=customXml/item3.xml><?xml version="1.0" encoding="utf-8"?>
-<p:properties xmlns:p="http://schemas.microsoft.com/office/2006/metadata/properties" xmlns:xsi="http://www.w3.org/2001/XMLSchema-instance" xmlns:pc="http://schemas.microsoft.com/office/infopath/2007/PartnerControls">
-  <documentManagement/>
-</p:properties>
+<file path=customXml/itemProps2.xml><?xml version="1.0" encoding="utf-8"?>
+<ds:datastoreItem xmlns:ds="http://schemas.openxmlformats.org/officeDocument/2006/customXml" ds:itemID="{9EA366B6-7BFD-4415-A2A6-AF123F20FFCA}">
+  <ds:schemaRefs>
+    <ds:schemaRef ds:uri="http://schemas.microsoft.com/sharepoint/v3/contenttype/forms"/>
+  </ds:schemaRefs>
+</ds:datastoreItem>
 </file>
 
-<file path=customXml/itemProps1.xml><?xml version="1.0" encoding="utf-8"?>
+<file path=customXml/itemProps3.xml><?xml version="1.0" encoding="utf-8"?>
 <ds:datastoreItem xmlns:ds="http://schemas.openxmlformats.org/officeDocument/2006/customXml" ds:itemID="{C479819B-F91D-4EE2-829C-3FD5CB658165}">
   <ds:schemaRefs>
     <ds:schemaRef ds:uri="http://schemas.microsoft.com/office/2006/metadata/contentType"/>
@@ -7652,21 +7793,4 @@
     <ds:schemaRef ds:uri="http://schemas.microsoft.com/internal/obd"/>
   </ds:schemaRefs>
 </ds:datastoreItem>
-</file>
-
-<file path=customXml/itemProps2.xml><?xml version="1.0" encoding="utf-8"?>
-<ds:datastoreItem xmlns:ds="http://schemas.openxmlformats.org/officeDocument/2006/customXml" ds:itemID="{9EA366B6-7BFD-4415-A2A6-AF123F20FFCA}">
-  <ds:schemaRefs>
-    <ds:schemaRef ds:uri="http://schemas.microsoft.com/sharepoint/v3/contenttype/forms"/>
-  </ds:schemaRefs>
-</ds:datastoreItem>
-</file>
-
-<file path=customXml/itemProps3.xml><?xml version="1.0" encoding="utf-8"?>
-<ds:datastoreItem xmlns:ds="http://schemas.openxmlformats.org/officeDocument/2006/customXml" ds:itemID="{C1C794D4-BB81-4F80-9985-FC86C573E4F5}">
-  <ds:schemaRefs>
-    <ds:schemaRef ds:uri="http://schemas.microsoft.com/office/2006/metadata/properties"/>
-    <ds:schemaRef ds:uri="http://schemas.microsoft.com/office/infopath/2007/PartnerControls"/>
-  </ds:schemaRefs>
-</ds:datastoreItem>
 </file>
</xml_diff>